<commit_message>
finish eps validation, remove timer and event receiver
</commit_message>
<xml_diff>
--- a/Documents/Note.docx
+++ b/Documents/Note.docx
@@ -6,6 +6,8 @@
       <w:pPr>
         <w:pStyle w:val="Heading1"/>
       </w:pPr>
+      <w:bookmarkStart w:id="0" w:name="_GoBack"/>
+      <w:bookmarkEnd w:id="0"/>
       <w:r>
         <w:t>Set up People picker</w:t>
       </w:r>
@@ -1765,8 +1767,6 @@
       <w:r>
         <w:t xml:space="preserve"> and select “Check in all pending changes”. All changes made my visual studio will be checked in to FERC TFS.</w:t>
       </w:r>
-      <w:bookmarkStart w:id="0" w:name="_GoBack"/>
-      <w:bookmarkEnd w:id="0"/>
     </w:p>
     <w:sectPr>
       <w:pgSz w:w="12240" w:h="15840"/>
@@ -1867,6 +1867,92 @@
     </w:lvl>
   </w:abstractNum>
   <w:abstractNum w:abstractNumId="1" w15:restartNumberingAfterBreak="0">
+    <w:nsid w:val="61BD5C13"/>
+    <w:multiLevelType w:val="hybridMultilevel"/>
+    <w:tmpl w:val="398E4D6C"/>
+    <w:lvl w:ilvl="0" w:tplc="0409000F">
+      <w:start w:val="1"/>
+      <w:numFmt w:val="decimal"/>
+      <w:lvlText w:val="%1."/>
+      <w:lvlJc w:val="left"/>
+      <w:pPr>
+        <w:ind w:left="720" w:hanging="360"/>
+      </w:pPr>
+    </w:lvl>
+    <w:lvl w:ilvl="1" w:tplc="04090019" w:tentative="1">
+      <w:start w:val="1"/>
+      <w:numFmt w:val="lowerLetter"/>
+      <w:lvlText w:val="%2."/>
+      <w:lvlJc w:val="left"/>
+      <w:pPr>
+        <w:ind w:left="1440" w:hanging="360"/>
+      </w:pPr>
+    </w:lvl>
+    <w:lvl w:ilvl="2" w:tplc="0409001B" w:tentative="1">
+      <w:start w:val="1"/>
+      <w:numFmt w:val="lowerRoman"/>
+      <w:lvlText w:val="%3."/>
+      <w:lvlJc w:val="right"/>
+      <w:pPr>
+        <w:ind w:left="2160" w:hanging="180"/>
+      </w:pPr>
+    </w:lvl>
+    <w:lvl w:ilvl="3" w:tplc="0409000F" w:tentative="1">
+      <w:start w:val="1"/>
+      <w:numFmt w:val="decimal"/>
+      <w:lvlText w:val="%4."/>
+      <w:lvlJc w:val="left"/>
+      <w:pPr>
+        <w:ind w:left="2880" w:hanging="360"/>
+      </w:pPr>
+    </w:lvl>
+    <w:lvl w:ilvl="4" w:tplc="04090019" w:tentative="1">
+      <w:start w:val="1"/>
+      <w:numFmt w:val="lowerLetter"/>
+      <w:lvlText w:val="%5."/>
+      <w:lvlJc w:val="left"/>
+      <w:pPr>
+        <w:ind w:left="3600" w:hanging="360"/>
+      </w:pPr>
+    </w:lvl>
+    <w:lvl w:ilvl="5" w:tplc="0409001B" w:tentative="1">
+      <w:start w:val="1"/>
+      <w:numFmt w:val="lowerRoman"/>
+      <w:lvlText w:val="%6."/>
+      <w:lvlJc w:val="right"/>
+      <w:pPr>
+        <w:ind w:left="4320" w:hanging="180"/>
+      </w:pPr>
+    </w:lvl>
+    <w:lvl w:ilvl="6" w:tplc="0409000F" w:tentative="1">
+      <w:start w:val="1"/>
+      <w:numFmt w:val="decimal"/>
+      <w:lvlText w:val="%7."/>
+      <w:lvlJc w:val="left"/>
+      <w:pPr>
+        <w:ind w:left="5040" w:hanging="360"/>
+      </w:pPr>
+    </w:lvl>
+    <w:lvl w:ilvl="7" w:tplc="04090019" w:tentative="1">
+      <w:start w:val="1"/>
+      <w:numFmt w:val="lowerLetter"/>
+      <w:lvlText w:val="%8."/>
+      <w:lvlJc w:val="left"/>
+      <w:pPr>
+        <w:ind w:left="5760" w:hanging="360"/>
+      </w:pPr>
+    </w:lvl>
+    <w:lvl w:ilvl="8" w:tplc="0409001B" w:tentative="1">
+      <w:start w:val="1"/>
+      <w:numFmt w:val="lowerRoman"/>
+      <w:lvlText w:val="%9."/>
+      <w:lvlJc w:val="right"/>
+      <w:pPr>
+        <w:ind w:left="6480" w:hanging="180"/>
+      </w:pPr>
+    </w:lvl>
+  </w:abstractNum>
+  <w:abstractNum w:abstractNumId="2" w15:restartNumberingAfterBreak="0">
     <w:nsid w:val="65DA1C2E"/>
     <w:multiLevelType w:val="hybridMultilevel"/>
     <w:tmpl w:val="4350BD08"/>
@@ -1952,7 +2038,7 @@
       </w:pPr>
     </w:lvl>
   </w:abstractNum>
-  <w:abstractNum w:abstractNumId="2" w15:restartNumberingAfterBreak="0">
+  <w:abstractNum w:abstractNumId="3" w15:restartNumberingAfterBreak="0">
     <w:nsid w:val="7A9910C0"/>
     <w:multiLevelType w:val="hybridMultilevel"/>
     <w:tmpl w:val="4372DDE8"/>
@@ -2039,13 +2125,16 @@
     </w:lvl>
   </w:abstractNum>
   <w:num w:numId="1">
-    <w:abstractNumId w:val="1"/>
+    <w:abstractNumId w:val="2"/>
   </w:num>
   <w:num w:numId="2">
-    <w:abstractNumId w:val="2"/>
+    <w:abstractNumId w:val="3"/>
   </w:num>
   <w:num w:numId="3">
     <w:abstractNumId w:val="0"/>
+  </w:num>
+  <w:num w:numId="4">
+    <w:abstractNumId w:val="1"/>
   </w:num>
 </w:numbering>
 </file>

</xml_diff>